<commit_message>
Update Pub Crawl Optimization - Report.docx
</commit_message>
<xml_diff>
--- a/Pub Crawl Optimization - Report.docx
+++ b/Pub Crawl Optimization - Report.docx
@@ -191,7 +191,16 @@
                                               <w:sz w:val="96"/>
                                               <w:szCs w:val="96"/>
                                             </w:rPr>
-                                            <w:t>Pub Crawl Optimization</w:t>
+                                            <w:t>Bar</w:t>
+                                          </w:r>
+                                          <w:r>
+                                            <w:rPr>
+                                              <w:rFonts w:asciiTheme="majorHAnsi" w:hAnsiTheme="majorHAnsi"/>
+                                              <w:color w:val="FFFFFF" w:themeColor="background1"/>
+                                              <w:sz w:val="96"/>
+                                              <w:szCs w:val="96"/>
+                                            </w:rPr>
+                                            <w:t xml:space="preserve"> Crawl Optimization</w:t>
                                           </w:r>
                                         </w:sdtContent>
                                       </w:sdt>
@@ -542,7 +551,16 @@
                                         <w:sz w:val="96"/>
                                         <w:szCs w:val="96"/>
                                       </w:rPr>
-                                      <w:t>Pub Crawl Optimization</w:t>
+                                      <w:t>Bar</w:t>
+                                    </w:r>
+                                    <w:r>
+                                      <w:rPr>
+                                        <w:rFonts w:asciiTheme="majorHAnsi" w:hAnsiTheme="majorHAnsi"/>
+                                        <w:color w:val="FFFFFF" w:themeColor="background1"/>
+                                        <w:sz w:val="96"/>
+                                        <w:szCs w:val="96"/>
+                                      </w:rPr>
+                                      <w:t xml:space="preserve"> Crawl Optimization</w:t>
                                     </w:r>
                                   </w:sdtContent>
                                 </w:sdt>
@@ -800,8 +818,6 @@
           <w:r>
             <w:t>Table of Contents</w:t>
           </w:r>
-          <w:bookmarkStart w:id="0" w:name="_GoBack"/>
-          <w:bookmarkEnd w:id="0"/>
         </w:p>
         <w:p>
           <w:pPr>
@@ -823,7 +839,7 @@
           <w:r>
             <w:fldChar w:fldCharType="separate"/>
           </w:r>
-          <w:hyperlink w:anchor="_Toc16535167" w:history="1">
+          <w:hyperlink w:anchor="_Toc16583137" w:history="1">
             <w:r>
               <w:rPr>
                 <w:rStyle w:val="Hyperlink"/>
@@ -850,7 +866,7 @@
                 <w:noProof/>
                 <w:webHidden/>
               </w:rPr>
-              <w:instrText xml:space="preserve"> PAGEREF _Toc16535167 \h </w:instrText>
+              <w:instrText xml:space="preserve"> PAGEREF _Toc16583137 \h </w:instrText>
             </w:r>
             <w:r>
               <w:rPr>
@@ -892,7 +908,7 @@
               <w:noProof/>
             </w:rPr>
           </w:pPr>
-          <w:hyperlink w:anchor="_Toc16535168" w:history="1">
+          <w:hyperlink w:anchor="_Toc16583138" w:history="1">
             <w:r>
               <w:rPr>
                 <w:rStyle w:val="Hyperlink"/>
@@ -919,7 +935,7 @@
                 <w:noProof/>
                 <w:webHidden/>
               </w:rPr>
-              <w:instrText xml:space="preserve"> PAGEREF _Toc16535168 \h </w:instrText>
+              <w:instrText xml:space="preserve"> PAGEREF _Toc16583138 \h </w:instrText>
             </w:r>
             <w:r>
               <w:rPr>
@@ -961,7 +977,7 @@
               <w:noProof/>
             </w:rPr>
           </w:pPr>
-          <w:hyperlink w:anchor="_Toc16535169" w:history="1">
+          <w:hyperlink w:anchor="_Toc16583139" w:history="1">
             <w:r>
               <w:rPr>
                 <w:rStyle w:val="Hyperlink"/>
@@ -988,7 +1004,7 @@
                 <w:noProof/>
                 <w:webHidden/>
               </w:rPr>
-              <w:instrText xml:space="preserve"> PAGEREF _Toc16535169 \h </w:instrText>
+              <w:instrText xml:space="preserve"> PAGEREF _Toc16583139 \h </w:instrText>
             </w:r>
             <w:r>
               <w:rPr>
@@ -1030,7 +1046,7 @@
               <w:noProof/>
             </w:rPr>
           </w:pPr>
-          <w:hyperlink w:anchor="_Toc16535170" w:history="1">
+          <w:hyperlink w:anchor="_Toc16583140" w:history="1">
             <w:r>
               <w:rPr>
                 <w:rStyle w:val="Hyperlink"/>
@@ -1057,7 +1073,7 @@
                 <w:noProof/>
                 <w:webHidden/>
               </w:rPr>
-              <w:instrText xml:space="preserve"> PAGEREF _Toc16535170 \h </w:instrText>
+              <w:instrText xml:space="preserve"> PAGEREF _Toc16583140 \h </w:instrText>
             </w:r>
             <w:r>
               <w:rPr>
@@ -1099,7 +1115,7 @@
               <w:noProof/>
             </w:rPr>
           </w:pPr>
-          <w:hyperlink w:anchor="_Toc16535171" w:history="1">
+          <w:hyperlink w:anchor="_Toc16583141" w:history="1">
             <w:r>
               <w:rPr>
                 <w:rStyle w:val="Hyperlink"/>
@@ -1126,7 +1142,7 @@
                 <w:noProof/>
                 <w:webHidden/>
               </w:rPr>
-              <w:instrText xml:space="preserve"> PAGEREF _Toc16535171 \h </w:instrText>
+              <w:instrText xml:space="preserve"> PAGEREF _Toc16583141 \h </w:instrText>
             </w:r>
             <w:r>
               <w:rPr>
@@ -1168,7 +1184,7 @@
               <w:noProof/>
             </w:rPr>
           </w:pPr>
-          <w:hyperlink w:anchor="_Toc16535172" w:history="1">
+          <w:hyperlink w:anchor="_Toc16583142" w:history="1">
             <w:r>
               <w:rPr>
                 <w:rStyle w:val="Hyperlink"/>
@@ -1195,7 +1211,7 @@
                 <w:noProof/>
                 <w:webHidden/>
               </w:rPr>
-              <w:instrText xml:space="preserve"> PAGEREF _Toc16535172 \h </w:instrText>
+              <w:instrText xml:space="preserve"> PAGEREF _Toc16583142 \h </w:instrText>
             </w:r>
             <w:r>
               <w:rPr>
@@ -1237,7 +1253,7 @@
               <w:noProof/>
             </w:rPr>
           </w:pPr>
-          <w:hyperlink w:anchor="_Toc16535173" w:history="1">
+          <w:hyperlink w:anchor="_Toc16583143" w:history="1">
             <w:r>
               <w:rPr>
                 <w:rStyle w:val="Hyperlink"/>
@@ -1264,7 +1280,7 @@
                 <w:noProof/>
                 <w:webHidden/>
               </w:rPr>
-              <w:instrText xml:space="preserve"> PAGEREF _Toc16535173 \h </w:instrText>
+              <w:instrText xml:space="preserve"> PAGEREF _Toc16583143 \h </w:instrText>
             </w:r>
             <w:r>
               <w:rPr>
@@ -1284,7 +1300,7 @@
                 <w:noProof/>
                 <w:webHidden/>
               </w:rPr>
-              <w:t>2</w:t>
+              <w:t>3</w:t>
             </w:r>
             <w:r>
               <w:rPr>
@@ -1306,7 +1322,7 @@
               <w:noProof/>
             </w:rPr>
           </w:pPr>
-          <w:hyperlink w:anchor="_Toc16535174" w:history="1">
+          <w:hyperlink w:anchor="_Toc16583144" w:history="1">
             <w:r>
               <w:rPr>
                 <w:rStyle w:val="Hyperlink"/>
@@ -1333,7 +1349,7 @@
                 <w:noProof/>
                 <w:webHidden/>
               </w:rPr>
-              <w:instrText xml:space="preserve"> PAGEREF _Toc16535174 \h </w:instrText>
+              <w:instrText xml:space="preserve"> PAGEREF _Toc16583144 \h </w:instrText>
             </w:r>
             <w:r>
               <w:rPr>
@@ -1375,7 +1391,7 @@
               <w:noProof/>
             </w:rPr>
           </w:pPr>
-          <w:hyperlink w:anchor="_Toc16535175" w:history="1">
+          <w:hyperlink w:anchor="_Toc16583145" w:history="1">
             <w:r>
               <w:rPr>
                 <w:rStyle w:val="Hyperlink"/>
@@ -1402,7 +1418,7 @@
                 <w:noProof/>
                 <w:webHidden/>
               </w:rPr>
-              <w:instrText xml:space="preserve"> PAGEREF _Toc16535175 \h </w:instrText>
+              <w:instrText xml:space="preserve"> PAGEREF _Toc16583145 \h </w:instrText>
             </w:r>
             <w:r>
               <w:rPr>
@@ -1444,7 +1460,7 @@
               <w:noProof/>
             </w:rPr>
           </w:pPr>
-          <w:hyperlink w:anchor="_Toc16535176" w:history="1">
+          <w:hyperlink w:anchor="_Toc16583146" w:history="1">
             <w:r>
               <w:rPr>
                 <w:rStyle w:val="Hyperlink"/>
@@ -1471,7 +1487,7 @@
                 <w:noProof/>
                 <w:webHidden/>
               </w:rPr>
-              <w:instrText xml:space="preserve"> PAGEREF _Toc16535176 \h </w:instrText>
+              <w:instrText xml:space="preserve"> PAGEREF _Toc16583146 \h </w:instrText>
             </w:r>
             <w:r>
               <w:rPr>
@@ -1513,7 +1529,7 @@
               <w:noProof/>
             </w:rPr>
           </w:pPr>
-          <w:hyperlink w:anchor="_Toc16535177" w:history="1">
+          <w:hyperlink w:anchor="_Toc16583147" w:history="1">
             <w:r>
               <w:rPr>
                 <w:rStyle w:val="Hyperlink"/>
@@ -1540,7 +1556,7 @@
                 <w:noProof/>
                 <w:webHidden/>
               </w:rPr>
-              <w:instrText xml:space="preserve"> PAGEREF _Toc16535177 \h </w:instrText>
+              <w:instrText xml:space="preserve"> PAGEREF _Toc16583147 \h </w:instrText>
             </w:r>
             <w:r>
               <w:rPr>
@@ -1582,7 +1598,7 @@
               <w:noProof/>
             </w:rPr>
           </w:pPr>
-          <w:hyperlink w:anchor="_Toc16535178" w:history="1">
+          <w:hyperlink w:anchor="_Toc16583148" w:history="1">
             <w:r>
               <w:rPr>
                 <w:rStyle w:val="Hyperlink"/>
@@ -1609,7 +1625,7 @@
                 <w:noProof/>
                 <w:webHidden/>
               </w:rPr>
-              <w:instrText xml:space="preserve"> PAGEREF _Toc16535178 \h </w:instrText>
+              <w:instrText xml:space="preserve"> PAGEREF _Toc16583148 \h </w:instrText>
             </w:r>
             <w:r>
               <w:rPr>
@@ -1651,7 +1667,7 @@
               <w:noProof/>
             </w:rPr>
           </w:pPr>
-          <w:hyperlink w:anchor="_Toc16535179" w:history="1">
+          <w:hyperlink w:anchor="_Toc16583149" w:history="1">
             <w:r>
               <w:rPr>
                 <w:rStyle w:val="Hyperlink"/>
@@ -1678,7 +1694,7 @@
                 <w:noProof/>
                 <w:webHidden/>
               </w:rPr>
-              <w:instrText xml:space="preserve"> PAGEREF _Toc16535179 \h </w:instrText>
+              <w:instrText xml:space="preserve"> PAGEREF _Toc16583149 \h </w:instrText>
             </w:r>
             <w:r>
               <w:rPr>
@@ -1698,7 +1714,7 @@
                 <w:noProof/>
                 <w:webHidden/>
               </w:rPr>
-              <w:t>3</w:t>
+              <w:t>4</w:t>
             </w:r>
             <w:r>
               <w:rPr>
@@ -1720,7 +1736,7 @@
               <w:noProof/>
             </w:rPr>
           </w:pPr>
-          <w:hyperlink w:anchor="_Toc16535180" w:history="1">
+          <w:hyperlink w:anchor="_Toc16583150" w:history="1">
             <w:r>
               <w:rPr>
                 <w:rStyle w:val="Hyperlink"/>
@@ -1747,7 +1763,7 @@
                 <w:noProof/>
                 <w:webHidden/>
               </w:rPr>
-              <w:instrText xml:space="preserve"> PAGEREF _Toc16535180 \h </w:instrText>
+              <w:instrText xml:space="preserve"> PAGEREF _Toc16583150 \h </w:instrText>
             </w:r>
             <w:r>
               <w:rPr>
@@ -1789,7 +1805,7 @@
               <w:noProof/>
             </w:rPr>
           </w:pPr>
-          <w:hyperlink w:anchor="_Toc16535181" w:history="1">
+          <w:hyperlink w:anchor="_Toc16583151" w:history="1">
             <w:r>
               <w:rPr>
                 <w:rStyle w:val="Hyperlink"/>
@@ -1816,7 +1832,7 @@
                 <w:noProof/>
                 <w:webHidden/>
               </w:rPr>
-              <w:instrText xml:space="preserve"> PAGEREF _Toc16535181 \h </w:instrText>
+              <w:instrText xml:space="preserve"> PAGEREF _Toc16583151 \h </w:instrText>
             </w:r>
             <w:r>
               <w:rPr>
@@ -1858,7 +1874,7 @@
               <w:noProof/>
             </w:rPr>
           </w:pPr>
-          <w:hyperlink w:anchor="_Toc16535182" w:history="1">
+          <w:hyperlink w:anchor="_Toc16583152" w:history="1">
             <w:r>
               <w:rPr>
                 <w:rStyle w:val="Hyperlink"/>
@@ -1885,7 +1901,7 @@
                 <w:noProof/>
                 <w:webHidden/>
               </w:rPr>
-              <w:instrText xml:space="preserve"> PAGEREF _Toc16535182 \h </w:instrText>
+              <w:instrText xml:space="preserve"> PAGEREF _Toc16583152 \h </w:instrText>
             </w:r>
             <w:r>
               <w:rPr>
@@ -1927,7 +1943,7 @@
               <w:noProof/>
             </w:rPr>
           </w:pPr>
-          <w:hyperlink w:anchor="_Toc16535183" w:history="1">
+          <w:hyperlink w:anchor="_Toc16583153" w:history="1">
             <w:r>
               <w:rPr>
                 <w:rStyle w:val="Hyperlink"/>
@@ -1954,7 +1970,7 @@
                 <w:noProof/>
                 <w:webHidden/>
               </w:rPr>
-              <w:instrText xml:space="preserve"> PAGEREF _Toc16535183 \h </w:instrText>
+              <w:instrText xml:space="preserve"> PAGEREF _Toc16583153 \h </w:instrText>
             </w:r>
             <w:r>
               <w:rPr>
@@ -1996,7 +2012,7 @@
               <w:noProof/>
             </w:rPr>
           </w:pPr>
-          <w:hyperlink w:anchor="_Toc16535184" w:history="1">
+          <w:hyperlink w:anchor="_Toc16583154" w:history="1">
             <w:r>
               <w:rPr>
                 <w:rStyle w:val="Hyperlink"/>
@@ -2023,7 +2039,7 @@
                 <w:noProof/>
                 <w:webHidden/>
               </w:rPr>
-              <w:instrText xml:space="preserve"> PAGEREF _Toc16535184 \h </w:instrText>
+              <w:instrText xml:space="preserve"> PAGEREF _Toc16583154 \h </w:instrText>
             </w:r>
             <w:r>
               <w:rPr>
@@ -2065,7 +2081,7 @@
               <w:noProof/>
             </w:rPr>
           </w:pPr>
-          <w:hyperlink w:anchor="_Toc16535185" w:history="1">
+          <w:hyperlink w:anchor="_Toc16583155" w:history="1">
             <w:r>
               <w:rPr>
                 <w:rStyle w:val="Hyperlink"/>
@@ -2092,7 +2108,7 @@
                 <w:noProof/>
                 <w:webHidden/>
               </w:rPr>
-              <w:instrText xml:space="preserve"> PAGEREF _Toc16535185 \h </w:instrText>
+              <w:instrText xml:space="preserve"> PAGEREF _Toc16583155 \h </w:instrText>
             </w:r>
             <w:r>
               <w:rPr>
@@ -2134,7 +2150,7 @@
               <w:noProof/>
             </w:rPr>
           </w:pPr>
-          <w:hyperlink w:anchor="_Toc16535186" w:history="1">
+          <w:hyperlink w:anchor="_Toc16583156" w:history="1">
             <w:r>
               <w:rPr>
                 <w:rStyle w:val="Hyperlink"/>
@@ -2161,7 +2177,7 @@
                 <w:noProof/>
                 <w:webHidden/>
               </w:rPr>
-              <w:instrText xml:space="preserve"> PAGEREF _Toc16535186 \h </w:instrText>
+              <w:instrText xml:space="preserve"> PAGEREF _Toc16583156 \h </w:instrText>
             </w:r>
             <w:r>
               <w:rPr>
@@ -2181,7 +2197,7 @@
                 <w:noProof/>
                 <w:webHidden/>
               </w:rPr>
-              <w:t>6</w:t>
+              <w:t>7</w:t>
             </w:r>
             <w:r>
               <w:rPr>
@@ -2203,7 +2219,7 @@
               <w:noProof/>
             </w:rPr>
           </w:pPr>
-          <w:hyperlink w:anchor="_Toc16535187" w:history="1">
+          <w:hyperlink w:anchor="_Toc16583157" w:history="1">
             <w:r>
               <w:rPr>
                 <w:rStyle w:val="Hyperlink"/>
@@ -2230,7 +2246,7 @@
                 <w:noProof/>
                 <w:webHidden/>
               </w:rPr>
-              <w:instrText xml:space="preserve"> PAGEREF _Toc16535187 \h </w:instrText>
+              <w:instrText xml:space="preserve"> PAGEREF _Toc16583157 \h </w:instrText>
             </w:r>
             <w:r>
               <w:rPr>
@@ -2250,7 +2266,7 @@
                 <w:noProof/>
                 <w:webHidden/>
               </w:rPr>
-              <w:t>6</w:t>
+              <w:t>7</w:t>
             </w:r>
             <w:r>
               <w:rPr>
@@ -2284,157 +2300,254 @@
       <w:pPr>
         <w:pStyle w:val="Heading1"/>
       </w:pPr>
-      <w:bookmarkStart w:id="1" w:name="_Toc16535167"/>
+      <w:bookmarkStart w:id="0" w:name="_Toc16583137"/>
       <w:r>
         <w:lastRenderedPageBreak/>
         <w:t>Introduction</w:t>
       </w:r>
+      <w:bookmarkEnd w:id="0"/>
+    </w:p>
+    <w:p>
+      <w:pPr>
+        <w:pStyle w:val="Heading2"/>
+      </w:pPr>
+      <w:bookmarkStart w:id="1" w:name="_Toc16583138"/>
+      <w:r>
+        <w:t>Motivation and Context</w:t>
+      </w:r>
       <w:bookmarkEnd w:id="1"/>
     </w:p>
     <w:p>
       <w:pPr>
+        <w:jc w:val="center"/>
+      </w:pPr>
+      <w:r>
+        <w:t>“What care I how time advances? I am drinking ale today.” - Edgar Allen Poe</w:t>
+      </w:r>
+    </w:p>
+    <w:p>
+      <w:r>
+        <w:t>For over six thousand years, beer has been engrained in our culture.  Dating back to nearly 5000 BC, ancient civilizations brewed varieties of beer in large quantities. The beer was used for sustenance, medical purposes</w:t>
+      </w:r>
+      <w:r>
+        <w:t>,</w:t>
+      </w:r>
+      <w:r>
+        <w:t xml:space="preserve"> and as a form of currency.  Recipes and brewing techniques developed over time. In 2018, the U.S. beer industry sold over 200 million barrels of beer.  Based on beer shipments and the US Census, U.S. citizens of age 21 years and older consumed 26.5 gallons of beer per person in 2018. To say </w:t>
+      </w:r>
+      <w:r>
+        <w:t>that Americans</w:t>
+      </w:r>
+      <w:r>
+        <w:t xml:space="preserve"> love beer would be considered an understatement.   </w:t>
+      </w:r>
+    </w:p>
+    <w:p>
+      <w:r>
+        <w:t>Given this affinity for beer, many people find themselves indulging in the activity of drinking beer on the weekends in the form of a “bar crawl”.</w:t>
+      </w:r>
+      <w:r>
+        <w:t xml:space="preserve"> During bar crawls, a group of people come together to visit a series of bars in a single outing. </w:t>
+      </w:r>
+      <w:r>
+        <w:t>However, there is an ever-growing number of potential bars to go to, making it difficult for a group to decide on the best set of bars to include on the bar crawl. Team 1 is here to help!</w:t>
+      </w:r>
+    </w:p>
+    <w:p>
+      <w:r>
+        <w:t xml:space="preserve">For our final project in 15.066, Systems Optimization and Analysis, our team had developed </w:t>
+      </w:r>
+      <w:r>
+        <w:t xml:space="preserve">a model that will optimize a group’s bar crawl route to </w:t>
+      </w:r>
+      <w:r>
+        <w:t>maximize</w:t>
+      </w:r>
+      <w:r>
+        <w:t xml:space="preserve"> a function </w:t>
+      </w:r>
+      <w:r>
+        <w:t xml:space="preserve">that includes the Yelp bar rating, total walking time between bars, and the total wait time at bars. </w:t>
+      </w:r>
+      <w:r>
+        <w:t>Using a</w:t>
+      </w:r>
+      <w:r>
+        <w:t>n open source</w:t>
+      </w:r>
+      <w:r>
+        <w:t xml:space="preserve"> Yelp dataset for the various cities in North America, we</w:t>
+      </w:r>
+      <w:r>
+        <w:t xml:space="preserve"> have</w:t>
+      </w:r>
+      <w:r>
+        <w:t xml:space="preserve"> employ</w:t>
+      </w:r>
+      <w:r>
+        <w:t>ed</w:t>
+      </w:r>
+      <w:r>
+        <w:t xml:space="preserve"> a combination of an assignment model and the Traveling Salesman algorithm to sel</w:t>
+      </w:r>
+      <w:bookmarkStart w:id="2" w:name="_GoBack"/>
+      <w:bookmarkEnd w:id="2"/>
+      <w:r>
+        <w:t>ect a set of bars that the group will include on their bar crawl, including the suggested route between the bars. Using inputs from the user such as the number of bars they would like to visit, the time and day they want to do the crawl, their desired walking time, and specific parameters regarding the quality and quantity of the Yelp reviews for the bars, we will create additional constraints for the model to ensure the user’s desires are met.</w:t>
+      </w:r>
+    </w:p>
+    <w:p>
+      <w:pPr>
         <w:pStyle w:val="Heading2"/>
       </w:pPr>
-      <w:bookmarkStart w:id="2" w:name="_Toc16535168"/>
-      <w:r>
-        <w:t>Motivation and Context</w:t>
-      </w:r>
-      <w:bookmarkEnd w:id="2"/>
-    </w:p>
-    <w:p>
-      <w:pPr>
-        <w:jc w:val="center"/>
-      </w:pPr>
-      <w:r>
-        <w:t>“What care I how time advances? I am drinking ale today.” - Edgar Allen Poe</w:t>
-      </w:r>
-    </w:p>
-    <w:p>
-      <w:pPr>
-        <w:ind w:firstLine="720"/>
-      </w:pPr>
-      <w:r>
-        <w:t xml:space="preserve">For over six thousand years, beer has been engrained in our culture.  Dating back to nearly 5000 BC, ancient civilizations brewed varieties of beer in large quantities. The beer was used for sustenance, medical purposes and as a form of currency.  Recipes and brewing techniques developed over time. In 2018, the U.S. beer industry sold over 200 million barrels of beer.  Based on beer shipments and the US Census, U.S. citizens of age 21 years and older consumed 26.5 gallons of beer per person in 20181. To say we love our beer would be considered an understatement by many.   </w:t>
-      </w:r>
-    </w:p>
-    <w:p>
-      <w:pPr>
-        <w:ind w:firstLine="720"/>
-      </w:pPr>
-      <w:r>
-        <w:t>Given this affinity for beer, many people find themselves indulging in the activity of drinking beer on the weekends in the form of a “bar crawl”. However, there is an ever-growing number of potential bars to go to, making it difficult for a group to decide on the best set of bars to include on the bar crawl. Team 1 is here to help!</w:t>
-      </w:r>
-    </w:p>
-    <w:p>
-      <w:pPr>
-        <w:ind w:firstLine="720"/>
-      </w:pPr>
-      <w:r>
-        <w:t xml:space="preserve">We propose creating a model for our final project that will optimize a group’s bar crawl route to optimize a function including the aggregate rating of </w:t>
-      </w:r>
-      <w:proofErr w:type="gramStart"/>
-      <w:r>
-        <w:t>all of</w:t>
-      </w:r>
-      <w:proofErr w:type="gramEnd"/>
-      <w:r>
-        <w:t xml:space="preserve"> the bars that are included on their crawl and the total walking plus wait time at bars needed to complete the crawl. Using a Yelp dataset for the various cities in North America, we will employ a combination of an assignment model and the Traveling Salesman algorithm to select a set of bars that the group will include on their bar crawl, including the suggested route between the bars. Using inputs from the user such as the number of bars they would like to visit, the time and day they want to do the crawl, their desired walking time, and specific parameters regarding the quality and quantity of the Yelp reviews for the bars, we will create additional constraints for the model to ensure the user’s desires are met.</w:t>
-      </w:r>
+      <w:bookmarkStart w:id="3" w:name="_Toc16583139"/>
+      <w:r>
+        <w:t>Parallel Applications</w:t>
+      </w:r>
+      <w:bookmarkEnd w:id="3"/>
+    </w:p>
+    <w:p>
+      <w:r>
+        <w:t>Amazon Fresh…</w:t>
+      </w:r>
+    </w:p>
+    <w:p>
+      <w:pPr>
+        <w:pStyle w:val="Heading1"/>
+      </w:pPr>
+      <w:bookmarkStart w:id="4" w:name="_Toc16583140"/>
+      <w:r>
+        <w:t>Data Filtering</w:t>
+      </w:r>
+      <w:bookmarkEnd w:id="4"/>
+    </w:p>
+    <w:p>
+      <w:r>
+        <w:t xml:space="preserve">As mentioned earlier, </w:t>
+      </w:r>
+    </w:p>
+    <w:p>
+      <w:pPr>
+        <w:rPr>
+          <w:rFonts w:ascii="Segoe UI" w:hAnsi="Segoe UI" w:cs="Segoe UI"/>
+          <w:color w:val="24292E"/>
+          <w:shd w:val="clear" w:color="auto" w:fill="FFFFFF"/>
+        </w:rPr>
+      </w:pPr>
+      <w:r>
+        <w:t xml:space="preserve">Baseline Yelp dataset: </w:t>
+      </w:r>
+      <w:r>
+        <w:rPr>
+          <w:rFonts w:ascii="Segoe UI" w:hAnsi="Segoe UI" w:cs="Segoe UI"/>
+          <w:color w:val="24292E"/>
+          <w:shd w:val="clear" w:color="auto" w:fill="FFFFFF"/>
+        </w:rPr>
+        <w:t> </w:t>
+      </w:r>
+      <w:hyperlink r:id="rId10" w:history="1">
+        <w:r>
+          <w:rPr>
+            <w:rStyle w:val="Hyperlink"/>
+            <w:rFonts w:ascii="Segoe UI" w:hAnsi="Segoe UI" w:cs="Segoe UI"/>
+            <w:color w:val="0366D6"/>
+            <w:shd w:val="clear" w:color="auto" w:fill="FFFFFF"/>
+          </w:rPr>
+          <w:t>https://www.yelp.com/d</w:t>
+        </w:r>
+        <w:r>
+          <w:rPr>
+            <w:rStyle w:val="Hyperlink"/>
+            <w:rFonts w:ascii="Segoe UI" w:hAnsi="Segoe UI" w:cs="Segoe UI"/>
+            <w:color w:val="0366D6"/>
+            <w:shd w:val="clear" w:color="auto" w:fill="FFFFFF"/>
+          </w:rPr>
+          <w:t>a</w:t>
+        </w:r>
+        <w:r>
+          <w:rPr>
+            <w:rStyle w:val="Hyperlink"/>
+            <w:rFonts w:ascii="Segoe UI" w:hAnsi="Segoe UI" w:cs="Segoe UI"/>
+            <w:color w:val="0366D6"/>
+            <w:shd w:val="clear" w:color="auto" w:fill="FFFFFF"/>
+          </w:rPr>
+          <w:t>taset</w:t>
+        </w:r>
+      </w:hyperlink>
+      <w:r>
+        <w:rPr>
+          <w:rFonts w:ascii="Segoe UI" w:hAnsi="Segoe UI" w:cs="Segoe UI"/>
+          <w:color w:val="24292E"/>
+          <w:shd w:val="clear" w:color="auto" w:fill="FFFFFF"/>
+        </w:rPr>
+        <w:t>.</w:t>
+      </w:r>
+    </w:p>
+    <w:p/>
+    <w:p>
+      <w:r>
+        <w:t>City</w:t>
+      </w:r>
+    </w:p>
+    <w:p>
+      <w:r>
+        <w:t>Has Alcohol?</w:t>
+      </w:r>
+    </w:p>
+    <w:p/>
+    <w:p>
+      <w:pPr>
+        <w:pStyle w:val="Heading1"/>
+      </w:pPr>
+      <w:bookmarkStart w:id="5" w:name="_Toc16583141"/>
+      <w:r>
+        <w:t>Optimization Model Formulation</w:t>
+      </w:r>
+      <w:bookmarkEnd w:id="5"/>
     </w:p>
     <w:p>
       <w:pPr>
         <w:pStyle w:val="Heading2"/>
       </w:pPr>
-      <w:bookmarkStart w:id="3" w:name="_Toc16535169"/>
-      <w:r>
-        <w:t>Parallel Applications</w:t>
-      </w:r>
-      <w:bookmarkEnd w:id="3"/>
-    </w:p>
-    <w:p>
-      <w:r>
-        <w:t>Amazon Fresh…</w:t>
-      </w:r>
-    </w:p>
-    <w:p>
-      <w:pPr>
-        <w:pStyle w:val="Heading1"/>
-      </w:pPr>
-      <w:bookmarkStart w:id="4" w:name="_Toc16535170"/>
-      <w:r>
-        <w:t>Data Filtering</w:t>
-      </w:r>
-      <w:bookmarkEnd w:id="4"/>
-    </w:p>
-    <w:p>
-      <w:r>
-        <w:t xml:space="preserve">Baseline Yelp dataset: </w:t>
-      </w:r>
-    </w:p>
-    <w:p>
-      <w:r>
-        <w:t>City</w:t>
-      </w:r>
-    </w:p>
-    <w:p>
-      <w:r>
-        <w:t>Has Alcohol?</w:t>
-      </w:r>
-    </w:p>
-    <w:p/>
-    <w:p>
-      <w:pPr>
-        <w:pStyle w:val="Heading1"/>
-      </w:pPr>
-      <w:bookmarkStart w:id="5" w:name="_Toc16535171"/>
-      <w:r>
-        <w:t>Optimization Model Formulation</w:t>
-      </w:r>
-      <w:bookmarkEnd w:id="5"/>
+      <w:bookmarkStart w:id="6" w:name="_Toc16583142"/>
+      <w:r>
+        <w:t>High-Level Description</w:t>
+      </w:r>
+      <w:bookmarkEnd w:id="6"/>
+    </w:p>
+    <w:p>
+      <w:r>
+        <w:t xml:space="preserve">Our model is a </w:t>
+      </w:r>
+      <w:r>
+        <w:t>generalization</w:t>
+      </w:r>
+      <w:r>
+        <w:t xml:space="preserve"> of the Travelling Salesman Problem (TSP)…</w:t>
+      </w:r>
     </w:p>
     <w:p>
       <w:pPr>
         <w:pStyle w:val="Heading2"/>
       </w:pPr>
-      <w:bookmarkStart w:id="6" w:name="_Toc16535172"/>
-      <w:r>
-        <w:t>High-Level Description</w:t>
-      </w:r>
-      <w:bookmarkEnd w:id="6"/>
-    </w:p>
-    <w:p>
-      <w:r>
-        <w:t xml:space="preserve">Our model is a </w:t>
-      </w:r>
-      <w:r>
-        <w:t>generalization</w:t>
-      </w:r>
-      <w:r>
-        <w:t xml:space="preserve"> of the Travelling Salesman Problem (TSP)…</w:t>
+      <w:bookmarkStart w:id="7" w:name="_Toc16583143"/>
+      <w:r>
+        <w:lastRenderedPageBreak/>
+        <w:t>Assumptions</w:t>
+      </w:r>
+      <w:bookmarkEnd w:id="7"/>
+    </w:p>
+    <w:p>
+      <w:r>
+        <w:t>Distance Calculation</w:t>
       </w:r>
     </w:p>
     <w:p>
       <w:pPr>
         <w:pStyle w:val="Heading2"/>
       </w:pPr>
-      <w:bookmarkStart w:id="7" w:name="_Toc16535173"/>
-      <w:r>
-        <w:t>Assumptions</w:t>
-      </w:r>
-      <w:bookmarkEnd w:id="7"/>
-    </w:p>
-    <w:p>
-      <w:r>
-        <w:t>Distance Calculation</w:t>
-      </w:r>
-    </w:p>
-    <w:p>
-      <w:pPr>
-        <w:pStyle w:val="Heading2"/>
-      </w:pPr>
-      <w:bookmarkStart w:id="8" w:name="_Toc16535174"/>
-      <w:r>
-        <w:lastRenderedPageBreak/>
+      <w:bookmarkStart w:id="8" w:name="_Toc16583144"/>
+      <w:r>
         <w:t>Decision Variables</w:t>
       </w:r>
       <w:bookmarkEnd w:id="8"/>
@@ -2630,13 +2743,7 @@
               <w:rPr>
                 <w:rFonts w:ascii="Cambria Math" w:hAnsi="Cambria Math"/>
               </w:rPr>
-              <m:t xml:space="preserve">k, </m:t>
-            </m:r>
-            <m:r>
-              <w:rPr>
-                <w:rFonts w:ascii="Cambria Math" w:hAnsi="Cambria Math"/>
-              </w:rPr>
-              <m:t>i,j</m:t>
+              <m:t>k, i,j</m:t>
             </m:r>
           </m:sub>
         </m:sSub>
@@ -2681,16 +2788,7 @@
                   <w:rPr>
                     <w:rFonts w:ascii="Cambria Math" w:hAnsi="Cambria Math"/>
                   </w:rPr>
-                  <m:t xml:space="preserve">if </m:t>
-                </m:r>
-                <m:r>
-                  <m:rPr>
-                    <m:sty m:val="p"/>
-                  </m:rPr>
-                  <w:rPr>
-                    <w:rFonts w:ascii="Cambria Math" w:hAnsi="Cambria Math"/>
-                  </w:rPr>
-                  <m:t xml:space="preserve">movement </m:t>
+                  <m:t xml:space="preserve">if movement </m:t>
                 </m:r>
                 <m:r>
                   <w:rPr>
@@ -2705,25 +2803,7 @@
                   <w:rPr>
                     <w:rFonts w:ascii="Cambria Math" w:hAnsi="Cambria Math"/>
                   </w:rPr>
-                  <m:t xml:space="preserve"> </m:t>
-                </m:r>
-                <m:r>
-                  <m:rPr>
-                    <m:sty m:val="p"/>
-                  </m:rPr>
-                  <w:rPr>
-                    <w:rFonts w:ascii="Cambria Math" w:hAnsi="Cambria Math"/>
-                  </w:rPr>
-                  <m:t xml:space="preserve">is </m:t>
-                </m:r>
-                <m:r>
-                  <m:rPr>
-                    <m:sty m:val="p"/>
-                  </m:rPr>
-                  <w:rPr>
-                    <w:rFonts w:ascii="Cambria Math" w:hAnsi="Cambria Math"/>
-                  </w:rPr>
-                  <m:t xml:space="preserve">from location </m:t>
+                  <m:t xml:space="preserve"> is from location </m:t>
                 </m:r>
                 <m:r>
                   <w:rPr>
@@ -2767,19 +2847,7 @@
                   <w:rPr>
                     <w:rFonts w:ascii="Cambria Math" w:hAnsi="Cambria Math"/>
                   </w:rPr>
-                  <m:t xml:space="preserve">               </m:t>
-                </m:r>
-                <m:r>
-                  <w:rPr>
-                    <w:rFonts w:ascii="Cambria Math" w:hAnsi="Cambria Math"/>
-                  </w:rPr>
-                  <m:t xml:space="preserve">       </m:t>
-                </m:r>
-                <m:r>
-                  <w:rPr>
-                    <w:rFonts w:ascii="Cambria Math" w:hAnsi="Cambria Math"/>
-                  </w:rPr>
-                  <m:t xml:space="preserve">                                             </m:t>
+                  <m:t xml:space="preserve">                                                                   </m:t>
                 </m:r>
               </m:e>
             </m:eqArr>
@@ -2787,31 +2855,7 @@
               <w:rPr>
                 <w:rFonts w:ascii="Cambria Math" w:hAnsi="Cambria Math"/>
               </w:rPr>
-              <m:t xml:space="preserve">   </m:t>
-            </m:r>
-            <m:r>
-              <w:rPr>
-                <w:rFonts w:ascii="Cambria Math" w:hAnsi="Cambria Math"/>
-              </w:rPr>
-              <m:t xml:space="preserve">                          </m:t>
-            </m:r>
-            <m:r>
-              <w:rPr>
-                <w:rFonts w:ascii="Cambria Math" w:hAnsi="Cambria Math"/>
-              </w:rPr>
-              <m:t>∀i</m:t>
-            </m:r>
-            <m:r>
-              <w:rPr>
-                <w:rFonts w:ascii="Cambria Math" w:hAnsi="Cambria Math"/>
-              </w:rPr>
-              <m:t>,j</m:t>
-            </m:r>
-            <m:r>
-              <w:rPr>
-                <w:rFonts w:ascii="Cambria Math" w:hAnsi="Cambria Math"/>
-              </w:rPr>
-              <m:t>∈LOCATIONS</m:t>
+              <m:t xml:space="preserve">                             ∀i,j∈LOCATIONS</m:t>
             </m:r>
           </m:e>
         </m:d>
@@ -2826,7 +2870,7 @@
       <w:pPr>
         <w:pStyle w:val="Heading2"/>
       </w:pPr>
-      <w:bookmarkStart w:id="9" w:name="_Toc16535175"/>
+      <w:bookmarkStart w:id="9" w:name="_Toc16583145"/>
       <w:r>
         <w:t>Objective Function</w:t>
       </w:r>
@@ -2984,7 +3028,7 @@
       <w:pPr>
         <w:pStyle w:val="Heading2"/>
       </w:pPr>
-      <w:bookmarkStart w:id="10" w:name="_Toc16535176"/>
+      <w:bookmarkStart w:id="10" w:name="_Toc16583146"/>
       <w:r>
         <w:t>Set</w:t>
       </w:r>
@@ -3149,7 +3193,7 @@
       <w:pPr>
         <w:pStyle w:val="Heading2"/>
       </w:pPr>
-      <w:bookmarkStart w:id="11" w:name="_Toc16535177"/>
+      <w:bookmarkStart w:id="11" w:name="_Toc16583147"/>
       <w:r>
         <w:t>Parameters</w:t>
       </w:r>
@@ -3623,7 +3667,7 @@
       <w:pPr>
         <w:pStyle w:val="Heading2"/>
       </w:pPr>
-      <w:bookmarkStart w:id="12" w:name="_Toc16535178"/>
+      <w:bookmarkStart w:id="12" w:name="_Toc16583148"/>
       <w:r>
         <w:t>User Inputs</w:t>
       </w:r>
@@ -3645,15 +3689,11 @@
           <w:numId w:val="3"/>
         </w:numPr>
         <w:spacing w:after="0" w:line="240" w:lineRule="auto"/>
-        <w:rPr>
-          <w:highlight w:val="green"/>
-        </w:rPr>
       </w:pPr>
       <m:oMath>
         <m:r>
           <w:rPr>
             <w:rFonts w:ascii="Cambria Math" w:hAnsi="Cambria Math"/>
-            <w:highlight w:val="green"/>
           </w:rPr>
           <m:t>STOPS     =</m:t>
         </m:r>
@@ -3663,7 +3703,6 @@
           </m:rPr>
           <w:rPr>
             <w:rFonts w:ascii="Cambria Math" w:hAnsi="Cambria Math"/>
-            <w:highlight w:val="green"/>
           </w:rPr>
           <m:t>Number of desired locations to visit during the bar crawl</m:t>
         </m:r>
@@ -3704,15 +3743,11 @@
           <w:numId w:val="3"/>
         </w:numPr>
         <w:spacing w:after="0" w:line="240" w:lineRule="auto"/>
-        <w:rPr>
-          <w:highlight w:val="green"/>
-        </w:rPr>
       </w:pPr>
       <m:oMath>
         <m:r>
           <w:rPr>
             <w:rFonts w:ascii="Cambria Math" w:hAnsi="Cambria Math"/>
-            <w:highlight w:val="green"/>
           </w:rPr>
           <m:t>START     =</m:t>
         </m:r>
@@ -3722,7 +3757,6 @@
           </m:rPr>
           <w:rPr>
             <w:rFonts w:ascii="Cambria Math" w:hAnsi="Cambria Math"/>
-            <w:highlight w:val="green"/>
           </w:rPr>
           <m:t>Start time of bar crawl</m:t>
         </m:r>
@@ -3736,15 +3770,11 @@
           <w:numId w:val="3"/>
         </w:numPr>
         <w:spacing w:after="0" w:line="240" w:lineRule="auto"/>
-        <w:rPr>
-          <w:highlight w:val="green"/>
-        </w:rPr>
       </w:pPr>
       <m:oMath>
         <m:r>
           <w:rPr>
             <w:rFonts w:ascii="Cambria Math" w:hAnsi="Cambria Math"/>
-            <w:highlight w:val="green"/>
           </w:rPr>
           <m:t>END         =</m:t>
         </m:r>
@@ -3754,7 +3784,6 @@
           </m:rPr>
           <w:rPr>
             <w:rFonts w:ascii="Cambria Math" w:hAnsi="Cambria Math"/>
-            <w:highlight w:val="green"/>
           </w:rPr>
           <m:t>End time of bar crawl</m:t>
         </m:r>
@@ -3795,9 +3824,6 @@
           <w:numId w:val="3"/>
         </w:numPr>
         <w:spacing w:after="0" w:line="240" w:lineRule="auto"/>
-        <w:rPr>
-          <w:highlight w:val="green"/>
-        </w:rPr>
       </w:pPr>
       <m:oMath>
         <m:sSub>
@@ -3806,7 +3832,6 @@
               <w:rPr>
                 <w:rFonts w:ascii="Cambria Math" w:hAnsi="Cambria Math"/>
                 <w:i/>
-                <w:highlight w:val="green"/>
               </w:rPr>
             </m:ctrlPr>
           </m:sSubPr>
@@ -3814,7 +3839,6 @@
             <m:r>
               <w:rPr>
                 <w:rFonts w:ascii="Cambria Math" w:hAnsi="Cambria Math"/>
-                <w:highlight w:val="green"/>
               </w:rPr>
               <m:t>T</m:t>
             </m:r>
@@ -3823,7 +3847,6 @@
             <m:r>
               <w:rPr>
                 <w:rFonts w:ascii="Cambria Math" w:hAnsi="Cambria Math"/>
-                <w:highlight w:val="green"/>
               </w:rPr>
               <m:t>total</m:t>
             </m:r>
@@ -3832,7 +3855,6 @@
         <m:r>
           <w:rPr>
             <w:rFonts w:ascii="Cambria Math" w:eastAsiaTheme="minorEastAsia" w:hAnsi="Cambria Math"/>
-            <w:highlight w:val="green"/>
           </w:rPr>
           <m:t xml:space="preserve">        =</m:t>
         </m:r>
@@ -3842,49 +3864,8 @@
           </m:rPr>
           <w:rPr>
             <w:rFonts w:ascii="Cambria Math" w:eastAsiaTheme="minorEastAsia" w:hAnsi="Cambria Math"/>
-            <w:highlight w:val="green"/>
           </w:rPr>
-          <m:t>Max</m:t>
-        </m:r>
-        <m:r>
-          <m:rPr>
-            <m:sty m:val="p"/>
-          </m:rPr>
-          <w:rPr>
-            <w:rFonts w:ascii="Cambria Math" w:eastAsiaTheme="minorEastAsia" w:hAnsi="Cambria Math"/>
-            <w:highlight w:val="green"/>
-          </w:rPr>
-          <m:t xml:space="preserve"> total</m:t>
-        </m:r>
-        <m:r>
-          <m:rPr>
-            <m:sty m:val="p"/>
-          </m:rPr>
-          <w:rPr>
-            <w:rFonts w:ascii="Cambria Math" w:eastAsiaTheme="minorEastAsia" w:hAnsi="Cambria Math"/>
-            <w:highlight w:val="green"/>
-          </w:rPr>
-          <m:t xml:space="preserve"> time willing to walk</m:t>
-        </m:r>
-        <m:r>
-          <m:rPr>
-            <m:sty m:val="p"/>
-          </m:rPr>
-          <w:rPr>
-            <w:rFonts w:ascii="Cambria Math" w:eastAsiaTheme="minorEastAsia" w:hAnsi="Cambria Math"/>
-            <w:highlight w:val="green"/>
-          </w:rPr>
-          <m:t xml:space="preserve"> (location to location)</m:t>
-        </m:r>
-        <m:r>
-          <m:rPr>
-            <m:sty m:val="p"/>
-          </m:rPr>
-          <w:rPr>
-            <w:rFonts w:ascii="Cambria Math" w:eastAsiaTheme="minorEastAsia" w:hAnsi="Cambria Math"/>
-            <w:highlight w:val="green"/>
-          </w:rPr>
-          <m:t xml:space="preserve"> during bar crawl</m:t>
+          <m:t>Max total time willing to walk (location to location) during bar crawl</m:t>
         </m:r>
       </m:oMath>
     </w:p>
@@ -3896,9 +3877,6 @@
           <w:numId w:val="3"/>
         </w:numPr>
         <w:spacing w:after="0" w:line="240" w:lineRule="auto"/>
-        <w:rPr>
-          <w:highlight w:val="green"/>
-        </w:rPr>
       </w:pPr>
       <m:oMath>
         <m:sSub>
@@ -3907,7 +3885,6 @@
               <w:rPr>
                 <w:rFonts w:ascii="Cambria Math" w:hAnsi="Cambria Math"/>
                 <w:i/>
-                <w:highlight w:val="green"/>
               </w:rPr>
             </m:ctrlPr>
           </m:sSubPr>
@@ -3915,7 +3892,6 @@
             <m:r>
               <w:rPr>
                 <w:rFonts w:ascii="Cambria Math" w:hAnsi="Cambria Math"/>
-                <w:highlight w:val="green"/>
               </w:rPr>
               <m:t>T</m:t>
             </m:r>
@@ -3924,7 +3900,6 @@
             <m:r>
               <w:rPr>
                 <w:rFonts w:ascii="Cambria Math" w:hAnsi="Cambria Math"/>
-                <w:highlight w:val="green"/>
               </w:rPr>
               <m:t>between</m:t>
             </m:r>
@@ -3933,7 +3908,6 @@
         <m:r>
           <w:rPr>
             <w:rFonts w:ascii="Cambria Math" w:eastAsiaTheme="minorEastAsia" w:hAnsi="Cambria Math"/>
-            <w:highlight w:val="green"/>
           </w:rPr>
           <m:t xml:space="preserve">   =</m:t>
         </m:r>
@@ -3943,7 +3917,6 @@
           </m:rPr>
           <w:rPr>
             <w:rFonts w:ascii="Cambria Math" w:eastAsiaTheme="minorEastAsia" w:hAnsi="Cambria Math"/>
-            <w:highlight w:val="green"/>
           </w:rPr>
           <m:t>Max time willing to walk between any two locations during bar crawl</m:t>
         </m:r>
@@ -3957,15 +3930,11 @@
           <w:numId w:val="3"/>
         </w:numPr>
         <w:spacing w:after="0" w:line="240" w:lineRule="auto"/>
-        <w:rPr>
-          <w:highlight w:val="green"/>
-        </w:rPr>
       </w:pPr>
       <m:oMath>
         <m:r>
           <w:rPr>
             <w:rFonts w:ascii="Cambria Math" w:hAnsi="Cambria Math"/>
-            <w:highlight w:val="green"/>
           </w:rPr>
           <m:t>REVIEWS=</m:t>
         </m:r>
@@ -3975,7 +3944,6 @@
           </m:rPr>
           <w:rPr>
             <w:rFonts w:ascii="Cambria Math" w:hAnsi="Cambria Math"/>
-            <w:highlight w:val="green"/>
           </w:rPr>
           <m:t>Minimum number of reviews the user requires for a location to be included</m:t>
         </m:r>
@@ -3989,15 +3957,11 @@
           <w:numId w:val="3"/>
         </w:numPr>
         <w:spacing w:after="0" w:line="240" w:lineRule="auto"/>
-        <w:rPr>
-          <w:highlight w:val="green"/>
-        </w:rPr>
       </w:pPr>
       <m:oMath>
         <m:r>
           <w:rPr>
             <w:rFonts w:ascii="Cambria Math" w:hAnsi="Cambria Math"/>
-            <w:highlight w:val="green"/>
           </w:rPr>
           <m:t>STARS      =</m:t>
         </m:r>
@@ -4007,7 +3971,6 @@
           </m:rPr>
           <w:rPr>
             <w:rFonts w:ascii="Cambria Math" w:hAnsi="Cambria Math"/>
-            <w:highlight w:val="green"/>
           </w:rPr>
           <m:t>Minimum star rating  the user requires for a location to be included</m:t>
         </m:r>
@@ -4066,8 +4029,9 @@
       <w:pPr>
         <w:pStyle w:val="Heading2"/>
       </w:pPr>
-      <w:bookmarkStart w:id="13" w:name="_Toc16535179"/>
-      <w:r>
+      <w:bookmarkStart w:id="13" w:name="_Toc16583149"/>
+      <w:r>
+        <w:lastRenderedPageBreak/>
         <w:t>Data Filtering Constraints</w:t>
       </w:r>
       <w:bookmarkEnd w:id="13"/>
@@ -4119,7 +4083,6 @@
         <w:rPr>
           <w:rFonts w:eastAsiaTheme="minorEastAsia"/>
         </w:rPr>
-        <w:lastRenderedPageBreak/>
         <w:t>The rating for each location on the bar crawl much be greater than or equal to the minimum rating specified by the user:</w:t>
       </w:r>
     </w:p>
@@ -4213,13 +4176,7 @@
             <w:rPr>
               <w:rFonts w:ascii="Cambria Math" w:eastAsiaTheme="minorEastAsia" w:hAnsi="Cambria Math"/>
             </w:rPr>
-            <m:t>≥0</m:t>
-          </m:r>
-          <m:r>
-            <w:rPr>
-              <w:rFonts w:ascii="Cambria Math" w:eastAsiaTheme="minorEastAsia" w:hAnsi="Cambria Math"/>
-            </w:rPr>
-            <m:t xml:space="preserve">          </m:t>
+            <m:t xml:space="preserve">≥0          </m:t>
           </m:r>
           <m:r>
             <w:rPr>
@@ -4376,13 +4333,7 @@
             <w:rPr>
               <w:rFonts w:ascii="Cambria Math" w:eastAsiaTheme="minorEastAsia" w:hAnsi="Cambria Math"/>
             </w:rPr>
-            <m:t>≥0</m:t>
-          </m:r>
-          <m:r>
-            <w:rPr>
-              <w:rFonts w:ascii="Cambria Math" w:eastAsiaTheme="minorEastAsia" w:hAnsi="Cambria Math"/>
-            </w:rPr>
-            <m:t xml:space="preserve">          </m:t>
+            <m:t xml:space="preserve">≥0          </m:t>
           </m:r>
           <m:r>
             <w:rPr>
@@ -4398,7 +4349,7 @@
       <w:pPr>
         <w:pStyle w:val="Heading2"/>
       </w:pPr>
-      <w:bookmarkStart w:id="14" w:name="_Toc16535180"/>
+      <w:bookmarkStart w:id="14" w:name="_Toc16583150"/>
       <w:r>
         <w:t xml:space="preserve">Model </w:t>
       </w:r>
@@ -4764,25 +4715,7 @@
             <w:rPr>
               <w:rFonts w:ascii="Cambria Math" w:hAnsi="Cambria Math"/>
             </w:rPr>
-            <m:t xml:space="preserve"> </m:t>
-          </m:r>
-          <m:r>
-            <w:rPr>
-              <w:rFonts w:ascii="Cambria Math" w:hAnsi="Cambria Math"/>
-            </w:rPr>
-            <m:t xml:space="preserve">       </m:t>
-          </m:r>
-          <m:r>
-            <w:rPr>
-              <w:rFonts w:ascii="Cambria Math" w:hAnsi="Cambria Math"/>
-            </w:rPr>
-            <m:t>∀</m:t>
-          </m:r>
-          <m:r>
-            <w:rPr>
-              <w:rFonts w:ascii="Cambria Math" w:hAnsi="Cambria Math"/>
-            </w:rPr>
-            <m:t>k</m:t>
+            <m:t xml:space="preserve">        ∀k</m:t>
           </m:r>
         </m:oMath>
       </m:oMathPara>
@@ -5469,7 +5402,6 @@
           <w:i/>
           <w:u w:val="single"/>
         </w:rPr>
-        <w:lastRenderedPageBreak/>
         <w:t>From/To Upper Bound</w:t>
       </w:r>
     </w:p>
@@ -6257,13 +6189,7 @@
             <w:rPr>
               <w:rFonts w:ascii="Cambria Math" w:eastAsiaTheme="minorEastAsia" w:hAnsi="Cambria Math"/>
             </w:rPr>
-            <m:t>≤1</m:t>
-          </m:r>
-          <m:r>
-            <w:rPr>
-              <w:rFonts w:ascii="Cambria Math" w:eastAsiaTheme="minorEastAsia" w:hAnsi="Cambria Math"/>
-            </w:rPr>
-            <m:t xml:space="preserve">          ∀i∈LOCATIONS</m:t>
+            <m:t>≤1          ∀i∈LOCATIONS</m:t>
           </m:r>
         </m:oMath>
       </m:oMathPara>
@@ -6332,13 +6258,7 @@
                     <w:rPr>
                       <w:rFonts w:ascii="Cambria Math" w:eastAsiaTheme="minorEastAsia" w:hAnsi="Cambria Math"/>
                     </w:rPr>
-                    <m:t>i</m:t>
-                  </m:r>
-                  <m:r>
-                    <w:rPr>
-                      <w:rFonts w:ascii="Cambria Math" w:eastAsiaTheme="minorEastAsia" w:hAnsi="Cambria Math"/>
-                    </w:rPr>
-                    <m:t>∈LOCATIONS</m:t>
+                    <m:t>i∈LOCATIONS</m:t>
                   </m:r>
                 </m:sub>
                 <m:sup/>
@@ -6377,13 +6297,7 @@
             <w:rPr>
               <w:rFonts w:ascii="Cambria Math" w:eastAsiaTheme="minorEastAsia" w:hAnsi="Cambria Math"/>
             </w:rPr>
-            <m:t>≤1</m:t>
-          </m:r>
-          <m:r>
-            <w:rPr>
-              <w:rFonts w:ascii="Cambria Math" w:eastAsiaTheme="minorEastAsia" w:hAnsi="Cambria Math"/>
-            </w:rPr>
-            <m:t xml:space="preserve">          ∀j∈LOCATIONS</m:t>
+            <m:t>≤1          ∀j∈LOCATIONS</m:t>
           </m:r>
         </m:oMath>
       </m:oMathPara>
@@ -6783,13 +6697,7 @@
                             <w:rPr>
                               <w:rFonts w:ascii="Cambria Math" w:eastAsiaTheme="minorEastAsia" w:hAnsi="Cambria Math"/>
                             </w:rPr>
-                            <m:t>w</m:t>
-                          </m:r>
-                          <m:r>
-                            <w:rPr>
-                              <w:rFonts w:ascii="Cambria Math" w:eastAsiaTheme="minorEastAsia" w:hAnsi="Cambria Math"/>
-                            </w:rPr>
-                            <m:t>,i,j</m:t>
+                            <m:t>w,i,j</m:t>
                           </m:r>
                         </m:sub>
                       </m:sSub>
@@ -7025,6 +6933,7 @@
             <w:rPr>
               <w:rFonts w:ascii="Cambria Math" w:eastAsiaTheme="minorEastAsia" w:hAnsi="Cambria Math"/>
             </w:rPr>
+            <w:lastRenderedPageBreak/>
             <m:t>START+</m:t>
           </m:r>
           <m:r>
@@ -7166,13 +7075,7 @@
                             <w:rPr>
                               <w:rFonts w:ascii="Cambria Math" w:eastAsiaTheme="minorEastAsia" w:hAnsi="Cambria Math"/>
                             </w:rPr>
-                            <m:t>w</m:t>
-                          </m:r>
-                          <m:r>
-                            <w:rPr>
-                              <w:rFonts w:ascii="Cambria Math" w:eastAsiaTheme="minorEastAsia" w:hAnsi="Cambria Math"/>
-                            </w:rPr>
-                            <m:t>,i,j</m:t>
+                            <m:t>w,i,j</m:t>
                           </m:r>
                         </m:sub>
                       </m:sSub>
@@ -7281,13 +7184,7 @@
                 <w:rPr>
                   <w:rFonts w:ascii="Cambria Math" w:eastAsiaTheme="minorEastAsia" w:hAnsi="Cambria Math"/>
                 </w:rPr>
-                <m:t>j</m:t>
-              </m:r>
-              <m:r>
-                <w:rPr>
-                  <w:rFonts w:ascii="Cambria Math" w:eastAsiaTheme="minorEastAsia" w:hAnsi="Cambria Math"/>
-                </w:rPr>
-                <m:t>∈LOCATIONS</m:t>
+                <m:t>j∈LOCATIONS</m:t>
               </m:r>
             </m:sub>
             <m:sup/>
@@ -7630,13 +7527,7 @@
                             <w:rPr>
                               <w:rFonts w:ascii="Cambria Math" w:eastAsiaTheme="minorEastAsia" w:hAnsi="Cambria Math"/>
                             </w:rPr>
-                            <m:t>w</m:t>
-                          </m:r>
-                          <m:r>
-                            <w:rPr>
-                              <w:rFonts w:ascii="Cambria Math" w:eastAsiaTheme="minorEastAsia" w:hAnsi="Cambria Math"/>
-                            </w:rPr>
-                            <m:t>,i,j</m:t>
+                            <m:t>w,i,j</m:t>
                           </m:r>
                         </m:sub>
                       </m:sSub>
@@ -8015,13 +7906,7 @@
                             <w:rPr>
                               <w:rFonts w:ascii="Cambria Math" w:eastAsiaTheme="minorEastAsia" w:hAnsi="Cambria Math"/>
                             </w:rPr>
-                            <m:t>w</m:t>
-                          </m:r>
-                          <m:r>
-                            <w:rPr>
-                              <w:rFonts w:ascii="Cambria Math" w:eastAsiaTheme="minorEastAsia" w:hAnsi="Cambria Math"/>
-                            </w:rPr>
-                            <m:t>,i,j</m:t>
+                            <m:t>w,i,j</m:t>
                           </m:r>
                         </m:sub>
                       </m:sSub>
@@ -8384,13 +8269,7 @@
                     <w:rPr>
                       <w:rFonts w:ascii="Cambria Math" w:eastAsiaTheme="minorEastAsia" w:hAnsi="Cambria Math"/>
                     </w:rPr>
-                    <m:t>j</m:t>
-                  </m:r>
-                  <m:r>
-                    <w:rPr>
-                      <w:rFonts w:ascii="Cambria Math" w:eastAsiaTheme="minorEastAsia" w:hAnsi="Cambria Math"/>
-                    </w:rPr>
-                    <m:t>∈LOCATIONS</m:t>
+                    <m:t>j∈LOCATIONS</m:t>
                   </m:r>
                 </m:sub>
                 <m:sup/>
@@ -8445,13 +8324,7 @@
                             <w:rPr>
                               <w:rFonts w:ascii="Cambria Math" w:eastAsiaTheme="minorEastAsia" w:hAnsi="Cambria Math"/>
                             </w:rPr>
-                            <m:t>w</m:t>
-                          </m:r>
-                          <m:r>
-                            <w:rPr>
-                              <w:rFonts w:ascii="Cambria Math" w:eastAsiaTheme="minorEastAsia" w:hAnsi="Cambria Math"/>
-                            </w:rPr>
-                            <m:t>,i,j</m:t>
+                            <m:t>w,i,j</m:t>
                           </m:r>
                         </m:sub>
                       </m:sSub>
@@ -8541,25 +8414,7 @@
             <w:rPr>
               <w:rFonts w:ascii="Cambria Math" w:eastAsiaTheme="minorEastAsia" w:hAnsi="Cambria Math"/>
             </w:rPr>
-            <m:t>≤</m:t>
-          </m:r>
-          <m:r>
-            <w:rPr>
-              <w:rFonts w:ascii="Cambria Math" w:eastAsiaTheme="minorEastAsia" w:hAnsi="Cambria Math"/>
-            </w:rPr>
-            <m:t>E</m:t>
-          </m:r>
-          <m:r>
-            <w:rPr>
-              <w:rFonts w:ascii="Cambria Math" w:eastAsiaTheme="minorEastAsia" w:hAnsi="Cambria Math"/>
-            </w:rPr>
-            <m:t>ND</m:t>
-          </m:r>
-          <m:r>
-            <w:rPr>
-              <w:rFonts w:ascii="Cambria Math" w:eastAsiaTheme="minorEastAsia" w:hAnsi="Cambria Math"/>
-            </w:rPr>
-            <m:t xml:space="preserve">          ∀</m:t>
+            <m:t>≤END          ∀</m:t>
           </m:r>
           <m:r>
             <w:rPr>
@@ -9006,7 +8861,7 @@
       <w:pPr>
         <w:pStyle w:val="Heading1"/>
       </w:pPr>
-      <w:bookmarkStart w:id="21" w:name="_Toc16535181"/>
+      <w:bookmarkStart w:id="21" w:name="_Toc16583151"/>
       <w:r>
         <w:t>Results</w:t>
       </w:r>
@@ -9016,7 +8871,7 @@
       <w:pPr>
         <w:pStyle w:val="Heading2"/>
       </w:pPr>
-      <w:bookmarkStart w:id="22" w:name="_Toc16535182"/>
+      <w:bookmarkStart w:id="22" w:name="_Toc16583152"/>
       <w:r>
         <w:t>Example Experiment</w:t>
       </w:r>
@@ -9026,7 +8881,7 @@
       <w:pPr>
         <w:pStyle w:val="Heading2"/>
       </w:pPr>
-      <w:bookmarkStart w:id="23" w:name="_Toc16535183"/>
+      <w:bookmarkStart w:id="23" w:name="_Toc16583153"/>
       <w:r>
         <w:t>Qualitative Discussion</w:t>
       </w:r>
@@ -9036,7 +8891,7 @@
       <w:pPr>
         <w:pStyle w:val="Heading2"/>
       </w:pPr>
-      <w:bookmarkStart w:id="24" w:name="_Toc16535184"/>
+      <w:bookmarkStart w:id="24" w:name="_Toc16583154"/>
       <w:r>
         <w:t>Sensitivity Analysis</w:t>
       </w:r>
@@ -9046,7 +8901,7 @@
       <w:pPr>
         <w:pStyle w:val="Heading2"/>
       </w:pPr>
-      <w:bookmarkStart w:id="25" w:name="_Toc16535185"/>
+      <w:bookmarkStart w:id="25" w:name="_Toc16583155"/>
       <w:r>
         <w:t>Implementation Issues</w:t>
       </w:r>
@@ -9061,8 +8916,9 @@
       <w:pPr>
         <w:pStyle w:val="Heading1"/>
       </w:pPr>
-      <w:bookmarkStart w:id="26" w:name="_Toc16535186"/>
-      <w:r>
+      <w:bookmarkStart w:id="26" w:name="_Toc16583156"/>
+      <w:r>
+        <w:lastRenderedPageBreak/>
         <w:t>Appendix</w:t>
       </w:r>
       <w:bookmarkEnd w:id="26"/>
@@ -9071,7 +8927,7 @@
       <w:pPr>
         <w:pStyle w:val="Heading2"/>
       </w:pPr>
-      <w:bookmarkStart w:id="27" w:name="_Toc16535187"/>
+      <w:bookmarkStart w:id="27" w:name="_Toc16583157"/>
       <w:r>
         <w:t>Python Code</w:t>
       </w:r>
@@ -9108,7 +8964,19 @@
         <w:rPr>
           <w:noProof/>
         </w:rPr>
-        <w:t>Where does the user specified day coe into account?</w:t>
+        <w:t>Where does the user specified day co</w:t>
+      </w:r>
+      <w:r>
+        <w:rPr>
+          <w:noProof/>
+        </w:rPr>
+        <w:t>m</w:t>
+      </w:r>
+      <w:r>
+        <w:rPr>
+          <w:noProof/>
+        </w:rPr>
+        <w:t>e into account?</w:t>
       </w:r>
     </w:p>
   </w:comment>
@@ -9146,19 +9014,7 @@
         <w:rPr>
           <w:noProof/>
         </w:rPr>
-        <w:t>Where does the user specified day co</w:t>
-      </w:r>
-      <w:r>
-        <w:rPr>
-          <w:noProof/>
-        </w:rPr>
-        <w:t>m</w:t>
-      </w:r>
-      <w:r>
-        <w:rPr>
-          <w:noProof/>
-        </w:rPr>
-        <w:t>e into account?</w:t>
+        <w:t>Where does the user specified day come into account?</w:t>
       </w:r>
     </w:p>
   </w:comment>
@@ -10582,6 +10438,18 @@
       <w:spacing w:after="0" w:line="240" w:lineRule="auto"/>
     </w:pPr>
   </w:style>
+  <w:style w:type="character" w:styleId="FollowedHyperlink">
+    <w:name w:val="FollowedHyperlink"/>
+    <w:basedOn w:val="DefaultParagraphFont"/>
+    <w:uiPriority w:val="99"/>
+    <w:semiHidden/>
+    <w:unhideWhenUsed/>
+    <w:rsid w:val="00421E8E"/>
+    <w:rPr>
+      <w:color w:val="954F72" w:themeColor="followedHyperlink"/>
+      <w:u w:val="single"/>
+    </w:rPr>
+  </w:style>
 </w:styles>
 </file>
 
@@ -10756,7 +10624,7 @@
     <w:charset w:val="00"/>
     <w:family w:val="roman"/>
     <w:pitch w:val="variable"/>
-    <w:sig w:usb0="E0002AFF" w:usb1="C0007843" w:usb2="00000009" w:usb3="00000000" w:csb0="000001FF" w:csb1="00000000"/>
+    <w:sig w:usb0="E0002EFF" w:usb1="C000785B" w:usb2="00000009" w:usb3="00000000" w:csb0="000001FF" w:csb1="00000000"/>
   </w:font>
   <w:font w:name="Courier New">
     <w:panose1 w:val="02070309020205020404"/>
@@ -10777,14 +10645,14 @@
     <w:charset w:val="00"/>
     <w:family w:val="swiss"/>
     <w:pitch w:val="variable"/>
-    <w:sig w:usb0="E0002AFF" w:usb1="4000ACFF" w:usb2="00000001" w:usb3="00000000" w:csb0="000001FF" w:csb1="00000000"/>
+    <w:sig w:usb0="E0002AFF" w:usb1="C000247B" w:usb2="00000009" w:usb3="00000000" w:csb0="000001FF" w:csb1="00000000"/>
   </w:font>
   <w:font w:name="Calibri Light">
     <w:panose1 w:val="020F0302020204030204"/>
     <w:charset w:val="00"/>
     <w:family w:val="swiss"/>
     <w:pitch w:val="variable"/>
-    <w:sig w:usb0="A0002AEF" w:usb1="4000207B" w:usb2="00000000" w:usb3="00000000" w:csb0="000001FF" w:csb1="00000000"/>
+    <w:sig w:usb0="E0002AFF" w:usb1="C000247B" w:usb2="00000009" w:usb3="00000000" w:csb0="000001FF" w:csb1="00000000"/>
   </w:font>
   <w:font w:name="Segoe UI">
     <w:panose1 w:val="020B0502040204020203"/>
@@ -10823,6 +10691,7 @@
     <w:rsid w:val="002C17F9"/>
     <w:rsid w:val="006C3951"/>
     <w:rsid w:val="006F310B"/>
+    <w:rsid w:val="008B0912"/>
     <w:rsid w:val="00E441E1"/>
     <w:rsid w:val="00FB69BC"/>
   </w:rsids>
@@ -11650,7 +11519,7 @@
 </file>
 
 <file path=customXml/itemProps2.xml><?xml version="1.0" encoding="utf-8"?>
-<ds:datastoreItem xmlns:ds="http://schemas.openxmlformats.org/officeDocument/2006/customXml" ds:itemID="{8188024D-815C-4E0F-A554-1DF874846112}">
+<ds:datastoreItem xmlns:ds="http://schemas.openxmlformats.org/officeDocument/2006/customXml" ds:itemID="{DF46D89D-6C2E-40F5-8F98-C9B2D6139DC4}">
   <ds:schemaRefs>
     <ds:schemaRef ds:uri="http://schemas.openxmlformats.org/officeDocument/2006/bibliography"/>
   </ds:schemaRefs>

</xml_diff>